<commit_message>
add business plan zerofiltre
</commit_message>
<xml_diff>
--- a/PLAN.docx
+++ b/PLAN.docx
@@ -4807,7 +4807,7 @@
           <w:sz w:val="26"/>
           <w:szCs w:val="26"/>
         </w:rPr>
-        <w:t>Context and Research problem</w:t>
+        <w:t>Research problem</w:t>
       </w:r>
       <w:bookmarkEnd w:id="2"/>
     </w:p>
@@ -4823,57 +4823,254 @@
           <w:rFonts w:ascii="Times New Roman" w:hAnsi="Times New Roman" w:cs="Times New Roman"/>
         </w:rPr>
       </w:pPr>
-      <w:bookmarkStart w:id="3" w:name="_Toc14870539"/>
-      <w:r>
-        <w:rPr>
-          <w:rFonts w:ascii="Times New Roman" w:hAnsi="Times New Roman" w:cs="Times New Roman"/>
-        </w:rPr>
-        <w:t>Context</w:t>
-      </w:r>
-      <w:bookmarkEnd w:id="3"/>
-    </w:p>
-    <w:p>
-      <w:pPr>
-        <w:pStyle w:val="Titre3"/>
+      <w:r>
+        <w:rPr>
+          <w:rFonts w:ascii="Times New Roman" w:hAnsi="Times New Roman" w:cs="Times New Roman"/>
+        </w:rPr>
+        <w:t>Problem description</w:t>
+      </w:r>
+    </w:p>
+    <w:p>
+      <w:pPr>
+        <w:jc w:val="both"/>
+        <w:rPr>
+          <w:rFonts w:ascii="Times New Roman" w:hAnsi="Times New Roman" w:cs="Times New Roman"/>
+          <w:sz w:val="26"/>
+          <w:szCs w:val="26"/>
+        </w:rPr>
+      </w:pPr>
+      <w:r>
+        <w:rPr>
+          <w:rFonts w:ascii="Times New Roman" w:hAnsi="Times New Roman" w:cs="Times New Roman"/>
+          <w:sz w:val="26"/>
+          <w:szCs w:val="26"/>
+          <w:u w:val="single"/>
+        </w:rPr>
+        <w:t>Missions</w:t>
+      </w:r>
+      <w:r>
+        <w:rPr>
+          <w:rFonts w:ascii="Times New Roman" w:hAnsi="Times New Roman" w:cs="Times New Roman"/>
+          <w:sz w:val="26"/>
+          <w:szCs w:val="26"/>
+        </w:rPr>
+        <w:t>:</w:t>
+      </w:r>
+    </w:p>
+    <w:p>
+      <w:pPr>
+        <w:jc w:val="both"/>
+        <w:rPr>
+          <w:rFonts w:ascii="Times New Roman" w:hAnsi="Times New Roman" w:cs="Times New Roman"/>
+          <w:sz w:val="26"/>
+          <w:szCs w:val="26"/>
+        </w:rPr>
+      </w:pPr>
+      <w:proofErr w:type="gramStart"/>
+      <w:r>
+        <w:rPr>
+          <w:rFonts w:ascii="Times New Roman" w:hAnsi="Times New Roman" w:cs="Times New Roman"/>
+          <w:sz w:val="26"/>
+          <w:szCs w:val="26"/>
+        </w:rPr>
+        <w:t>Conducting, in a scrum based way, applications development for diverse ISD projects.</w:t>
+      </w:r>
+      <w:proofErr w:type="gramEnd"/>
+    </w:p>
+    <w:p>
+      <w:pPr>
+        <w:jc w:val="both"/>
+        <w:rPr>
+          <w:rFonts w:ascii="Times New Roman" w:hAnsi="Times New Roman" w:cs="Times New Roman"/>
+          <w:sz w:val="26"/>
+          <w:szCs w:val="26"/>
+        </w:rPr>
+      </w:pPr>
+      <w:r>
+        <w:rPr>
+          <w:rFonts w:ascii="Times New Roman" w:hAnsi="Times New Roman" w:cs="Times New Roman"/>
+          <w:sz w:val="26"/>
+          <w:szCs w:val="26"/>
+          <w:u w:val="single"/>
+        </w:rPr>
+        <w:t>My missions</w:t>
+      </w:r>
+      <w:r>
+        <w:rPr>
+          <w:rFonts w:ascii="Times New Roman" w:hAnsi="Times New Roman" w:cs="Times New Roman"/>
+          <w:sz w:val="26"/>
+          <w:szCs w:val="26"/>
+        </w:rPr>
+        <w:t>:</w:t>
+      </w:r>
+    </w:p>
+    <w:p>
+      <w:pPr>
+        <w:jc w:val="both"/>
+        <w:rPr>
+          <w:rFonts w:ascii="Times New Roman" w:hAnsi="Times New Roman" w:cs="Times New Roman"/>
+          <w:sz w:val="26"/>
+          <w:szCs w:val="26"/>
+        </w:rPr>
+      </w:pPr>
+      <w:r>
+        <w:rPr>
+          <w:rFonts w:ascii="Times New Roman" w:hAnsi="Times New Roman" w:cs="Times New Roman"/>
+          <w:sz w:val="26"/>
+          <w:szCs w:val="26"/>
+        </w:rPr>
+        <w:t>Participating to the designing of java based applicative systems providing customer services.</w:t>
+      </w:r>
+    </w:p>
+    <w:p>
+      <w:pPr>
+        <w:jc w:val="both"/>
+        <w:rPr>
+          <w:rFonts w:ascii="Times New Roman" w:hAnsi="Times New Roman" w:cs="Times New Roman"/>
+          <w:sz w:val="26"/>
+          <w:szCs w:val="26"/>
+        </w:rPr>
+      </w:pPr>
+      <w:r>
+        <w:rPr>
+          <w:rFonts w:ascii="Times New Roman" w:hAnsi="Times New Roman" w:cs="Times New Roman"/>
+          <w:sz w:val="26"/>
+          <w:szCs w:val="26"/>
+        </w:rPr>
+        <w:t>Achieve experimental tasks about technologies that may be used for future projects.</w:t>
+      </w:r>
+    </w:p>
+    <w:p>
+      <w:pPr>
+        <w:jc w:val="both"/>
+        <w:rPr>
+          <w:rFonts w:ascii="Times New Roman" w:hAnsi="Times New Roman" w:cs="Times New Roman"/>
+          <w:sz w:val="26"/>
+          <w:szCs w:val="26"/>
+        </w:rPr>
+      </w:pPr>
+      <w:r>
+        <w:rPr>
+          <w:rFonts w:ascii="Times New Roman" w:hAnsi="Times New Roman" w:cs="Times New Roman"/>
+          <w:sz w:val="26"/>
+          <w:szCs w:val="26"/>
+        </w:rPr>
+        <w:t>…</w:t>
+      </w:r>
+    </w:p>
+    <w:p>
+      <w:pPr>
+        <w:jc w:val="both"/>
+        <w:rPr>
+          <w:rFonts w:ascii="Times New Roman" w:hAnsi="Times New Roman" w:cs="Times New Roman"/>
+          <w:sz w:val="26"/>
+          <w:szCs w:val="26"/>
+        </w:rPr>
+      </w:pPr>
+      <w:r>
+        <w:rPr>
+          <w:rFonts w:ascii="Times New Roman" w:hAnsi="Times New Roman" w:cs="Times New Roman"/>
+          <w:sz w:val="26"/>
+          <w:szCs w:val="26"/>
+          <w:u w:val="single"/>
+        </w:rPr>
+        <w:t>The problems</w:t>
+      </w:r>
+      <w:r>
+        <w:rPr>
+          <w:rFonts w:ascii="Times New Roman" w:hAnsi="Times New Roman" w:cs="Times New Roman"/>
+          <w:sz w:val="26"/>
+          <w:szCs w:val="26"/>
+        </w:rPr>
+        <w:t>:</w:t>
+      </w:r>
+    </w:p>
+    <w:p>
+      <w:pPr>
+        <w:jc w:val="both"/>
+        <w:rPr>
+          <w:rFonts w:ascii="Times New Roman" w:hAnsi="Times New Roman" w:cs="Times New Roman"/>
+          <w:sz w:val="26"/>
+          <w:szCs w:val="26"/>
+        </w:rPr>
+      </w:pPr>
+      <w:r>
+        <w:rPr>
+          <w:rFonts w:ascii="Times New Roman" w:hAnsi="Times New Roman" w:cs="Times New Roman"/>
+          <w:sz w:val="26"/>
+          <w:szCs w:val="26"/>
+        </w:rPr>
+        <w:t>…</w:t>
+      </w:r>
+    </w:p>
+    <w:p>
+      <w:pPr>
+        <w:jc w:val="both"/>
+        <w:rPr>
+          <w:rFonts w:ascii="Times New Roman" w:hAnsi="Times New Roman" w:cs="Times New Roman"/>
+          <w:sz w:val="26"/>
+          <w:szCs w:val="26"/>
+          <w:u w:val="single"/>
+        </w:rPr>
+      </w:pPr>
+      <w:r>
+        <w:rPr>
+          <w:rFonts w:ascii="Times New Roman" w:hAnsi="Times New Roman" w:cs="Times New Roman"/>
+          <w:sz w:val="26"/>
+          <w:szCs w:val="26"/>
+        </w:rPr>
+        <w:lastRenderedPageBreak/>
+        <w:br/>
+      </w:r>
+      <w:r>
+        <w:rPr>
+          <w:rFonts w:ascii="Times New Roman" w:hAnsi="Times New Roman" w:cs="Times New Roman"/>
+          <w:sz w:val="26"/>
+          <w:szCs w:val="26"/>
+          <w:u w:val="single"/>
+        </w:rPr>
+        <w:t>The Research Problem</w:t>
+      </w:r>
+      <w:r>
+        <w:rPr>
+          <w:rFonts w:ascii="Times New Roman" w:hAnsi="Times New Roman" w:cs="Times New Roman"/>
+          <w:sz w:val="26"/>
+          <w:szCs w:val="26"/>
+        </w:rPr>
+        <w:t>:</w:t>
+      </w:r>
+    </w:p>
+    <w:p>
+      <w:pPr>
+        <w:jc w:val="both"/>
+        <w:rPr>
+          <w:rFonts w:ascii="Times New Roman" w:hAnsi="Times New Roman" w:cs="Times New Roman"/>
+          <w:sz w:val="26"/>
+          <w:szCs w:val="26"/>
+        </w:rPr>
+      </w:pPr>
+      <w:r>
+        <w:rPr>
+          <w:rFonts w:ascii="Times New Roman" w:hAnsi="Times New Roman" w:cs="Times New Roman"/>
+          <w:sz w:val="26"/>
+          <w:szCs w:val="26"/>
+        </w:rPr>
+        <w:t>How to Design and Develop complex Software in order to tackle the previous problems?</w:t>
+      </w:r>
+    </w:p>
+    <w:p>
+      <w:pPr>
+        <w:pStyle w:val="Titre2"/>
         <w:numPr>
           <w:ilvl w:val="0"/>
-          <w:numId w:val="3"/>
+          <w:numId w:val="2"/>
         </w:numPr>
-        <w:jc w:val="both"/>
-        <w:rPr>
-          <w:rFonts w:ascii="Times New Roman" w:hAnsi="Times New Roman" w:cs="Times New Roman"/>
-          <w:sz w:val="26"/>
-          <w:szCs w:val="26"/>
-        </w:rPr>
-      </w:pPr>
-      <w:bookmarkStart w:id="4" w:name="_Toc14870540"/>
-      <w:r>
-        <w:rPr>
-          <w:rFonts w:ascii="Times New Roman" w:hAnsi="Times New Roman" w:cs="Times New Roman"/>
-          <w:sz w:val="26"/>
-          <w:szCs w:val="26"/>
-        </w:rPr>
-        <w:t>AXA Bank Information System Department (ISD)</w:t>
-      </w:r>
-      <w:bookmarkEnd w:id="4"/>
-    </w:p>
-    <w:p>
-      <w:pPr>
-        <w:jc w:val="both"/>
-        <w:rPr>
-          <w:rFonts w:ascii="Times New Roman" w:hAnsi="Times New Roman" w:cs="Times New Roman"/>
-          <w:sz w:val="26"/>
-          <w:szCs w:val="26"/>
-        </w:rPr>
-      </w:pPr>
-      <w:r>
-        <w:rPr>
-          <w:rFonts w:ascii="Times New Roman" w:hAnsi="Times New Roman" w:cs="Times New Roman"/>
-          <w:sz w:val="26"/>
-          <w:szCs w:val="26"/>
-        </w:rPr>
-        <w:t>The organization of AXA Bank Information System Department</w:t>
-      </w:r>
+      </w:pPr>
+      <w:bookmarkStart w:id="3" w:name="_Toc14870542"/>
+      <w:r>
+        <w:t>What is Design, develop, complex software?</w:t>
+      </w:r>
+      <w:bookmarkEnd w:id="3"/>
     </w:p>
     <w:p>
       <w:pPr>
@@ -4895,376 +5092,54 @@
     </w:p>
     <w:p>
       <w:pPr>
-        <w:pStyle w:val="Titre3"/>
+        <w:jc w:val="both"/>
+        <w:rPr>
+          <w:rFonts w:ascii="Times New Roman" w:hAnsi="Times New Roman" w:cs="Times New Roman"/>
+          <w:sz w:val="26"/>
+          <w:szCs w:val="26"/>
+        </w:rPr>
+      </w:pPr>
+      <w:r>
+        <w:rPr>
+          <w:rFonts w:ascii="Times New Roman" w:hAnsi="Times New Roman" w:cs="Times New Roman"/>
+          <w:sz w:val="26"/>
+          <w:szCs w:val="26"/>
+        </w:rPr>
+        <w:t>Defining each keyword in order to get rid of ambiguity</w:t>
+      </w:r>
+    </w:p>
+    <w:p>
+      <w:pPr>
+        <w:jc w:val="both"/>
+        <w:rPr>
+          <w:rFonts w:ascii="Times New Roman" w:hAnsi="Times New Roman" w:cs="Times New Roman"/>
+          <w:sz w:val="26"/>
+          <w:szCs w:val="26"/>
+        </w:rPr>
+      </w:pPr>
+      <w:r>
+        <w:rPr>
+          <w:rFonts w:ascii="Times New Roman" w:hAnsi="Times New Roman" w:cs="Times New Roman"/>
+          <w:sz w:val="26"/>
+          <w:szCs w:val="26"/>
+        </w:rPr>
+        <w:t>…</w:t>
+      </w:r>
+    </w:p>
+    <w:p>
+      <w:pPr>
+        <w:pStyle w:val="Titre2"/>
         <w:numPr>
           <w:ilvl w:val="0"/>
-          <w:numId w:val="3"/>
+          <w:numId w:val="2"/>
         </w:numPr>
-        <w:jc w:val="both"/>
-        <w:rPr>
-          <w:rFonts w:ascii="Times New Roman" w:hAnsi="Times New Roman" w:cs="Times New Roman"/>
-          <w:i/>
-          <w:sz w:val="26"/>
-          <w:szCs w:val="26"/>
-        </w:rPr>
-      </w:pPr>
-      <w:bookmarkStart w:id="5" w:name="_Toc14870541"/>
-      <w:r>
-        <w:rPr>
-          <w:rFonts w:ascii="Times New Roman" w:hAnsi="Times New Roman" w:cs="Times New Roman"/>
-          <w:sz w:val="26"/>
-          <w:szCs w:val="26"/>
-        </w:rPr>
-        <w:t>The missions within the DSI Laboratory</w:t>
-      </w:r>
-      <w:r>
-        <w:rPr>
-          <w:rFonts w:ascii="Times New Roman" w:hAnsi="Times New Roman" w:cs="Times New Roman"/>
-          <w:i/>
-          <w:sz w:val="26"/>
-          <w:szCs w:val="26"/>
-        </w:rPr>
-        <w:t xml:space="preserve"> (DSI Lab’)</w:t>
-      </w:r>
-      <w:bookmarkEnd w:id="5"/>
-    </w:p>
-    <w:p>
-      <w:pPr>
-        <w:jc w:val="both"/>
-        <w:rPr>
-          <w:rFonts w:ascii="Times New Roman" w:hAnsi="Times New Roman" w:cs="Times New Roman"/>
-          <w:sz w:val="26"/>
-          <w:szCs w:val="26"/>
-        </w:rPr>
-      </w:pPr>
-      <w:r>
-        <w:rPr>
-          <w:rFonts w:ascii="Times New Roman" w:hAnsi="Times New Roman" w:cs="Times New Roman"/>
-          <w:sz w:val="26"/>
-          <w:szCs w:val="26"/>
-          <w:u w:val="single"/>
-        </w:rPr>
-        <w:t>Missions</w:t>
-      </w:r>
-      <w:r>
-        <w:rPr>
-          <w:rFonts w:ascii="Times New Roman" w:hAnsi="Times New Roman" w:cs="Times New Roman"/>
-          <w:sz w:val="26"/>
-          <w:szCs w:val="26"/>
-        </w:rPr>
-        <w:t>:</w:t>
-      </w:r>
-    </w:p>
-    <w:p>
-      <w:pPr>
-        <w:jc w:val="both"/>
-        <w:rPr>
-          <w:rFonts w:ascii="Times New Roman" w:hAnsi="Times New Roman" w:cs="Times New Roman"/>
-          <w:sz w:val="26"/>
-          <w:szCs w:val="26"/>
-        </w:rPr>
-      </w:pPr>
-      <w:proofErr w:type="gramStart"/>
-      <w:r>
-        <w:rPr>
-          <w:rFonts w:ascii="Times New Roman" w:hAnsi="Times New Roman" w:cs="Times New Roman"/>
-          <w:sz w:val="26"/>
-          <w:szCs w:val="26"/>
-        </w:rPr>
-        <w:t>Conducting, in a scrum based way, applications development for diverse ISD projects.</w:t>
-      </w:r>
-      <w:proofErr w:type="gramEnd"/>
-    </w:p>
-    <w:p>
-      <w:pPr>
-        <w:jc w:val="both"/>
-        <w:rPr>
-          <w:rFonts w:ascii="Times New Roman" w:hAnsi="Times New Roman" w:cs="Times New Roman"/>
-          <w:sz w:val="26"/>
-          <w:szCs w:val="26"/>
-        </w:rPr>
-      </w:pPr>
-      <w:r>
-        <w:rPr>
-          <w:rFonts w:ascii="Times New Roman" w:hAnsi="Times New Roman" w:cs="Times New Roman"/>
-          <w:sz w:val="26"/>
-          <w:szCs w:val="26"/>
-          <w:u w:val="single"/>
-        </w:rPr>
-        <w:t>My missions</w:t>
-      </w:r>
-      <w:r>
-        <w:rPr>
-          <w:rFonts w:ascii="Times New Roman" w:hAnsi="Times New Roman" w:cs="Times New Roman"/>
-          <w:sz w:val="26"/>
-          <w:szCs w:val="26"/>
-        </w:rPr>
-        <w:t>:</w:t>
-      </w:r>
-    </w:p>
-    <w:p>
-      <w:pPr>
-        <w:jc w:val="both"/>
-        <w:rPr>
-          <w:rFonts w:ascii="Times New Roman" w:hAnsi="Times New Roman" w:cs="Times New Roman"/>
-          <w:sz w:val="26"/>
-          <w:szCs w:val="26"/>
-        </w:rPr>
-      </w:pPr>
-      <w:r>
-        <w:rPr>
-          <w:rFonts w:ascii="Times New Roman" w:hAnsi="Times New Roman" w:cs="Times New Roman"/>
-          <w:sz w:val="26"/>
-          <w:szCs w:val="26"/>
-        </w:rPr>
-        <w:t>Participating to the designing of java based applicative systems providing customer services.</w:t>
-      </w:r>
-    </w:p>
-    <w:p>
-      <w:pPr>
-        <w:jc w:val="both"/>
-        <w:rPr>
-          <w:rFonts w:ascii="Times New Roman" w:hAnsi="Times New Roman" w:cs="Times New Roman"/>
-          <w:sz w:val="26"/>
-          <w:szCs w:val="26"/>
-        </w:rPr>
-      </w:pPr>
-      <w:r>
-        <w:rPr>
-          <w:rFonts w:ascii="Times New Roman" w:hAnsi="Times New Roman" w:cs="Times New Roman"/>
-          <w:sz w:val="26"/>
-          <w:szCs w:val="26"/>
-        </w:rPr>
-        <w:t>Achieve experimental tasks about technologies that may be used for future projects.</w:t>
-      </w:r>
-    </w:p>
-    <w:p>
-      <w:pPr>
-        <w:jc w:val="both"/>
-        <w:rPr>
-          <w:rFonts w:ascii="Times New Roman" w:hAnsi="Times New Roman" w:cs="Times New Roman"/>
-          <w:sz w:val="26"/>
-          <w:szCs w:val="26"/>
-        </w:rPr>
-      </w:pPr>
-      <w:r>
-        <w:rPr>
-          <w:rFonts w:ascii="Times New Roman" w:hAnsi="Times New Roman" w:cs="Times New Roman"/>
-          <w:sz w:val="26"/>
-          <w:szCs w:val="26"/>
-        </w:rPr>
-        <w:lastRenderedPageBreak/>
-        <w:t>…</w:t>
-      </w:r>
-    </w:p>
-    <w:p>
-      <w:pPr>
-        <w:jc w:val="both"/>
-        <w:rPr>
-          <w:rFonts w:ascii="Times New Roman" w:hAnsi="Times New Roman" w:cs="Times New Roman"/>
-          <w:sz w:val="26"/>
-          <w:szCs w:val="26"/>
-        </w:rPr>
-      </w:pPr>
-      <w:r>
-        <w:rPr>
-          <w:rFonts w:ascii="Times New Roman" w:hAnsi="Times New Roman" w:cs="Times New Roman"/>
-          <w:sz w:val="26"/>
-          <w:szCs w:val="26"/>
-          <w:u w:val="single"/>
-        </w:rPr>
-        <w:t>The problems</w:t>
-      </w:r>
-      <w:r>
-        <w:rPr>
-          <w:rFonts w:ascii="Times New Roman" w:hAnsi="Times New Roman" w:cs="Times New Roman"/>
-          <w:sz w:val="26"/>
-          <w:szCs w:val="26"/>
-        </w:rPr>
-        <w:t>:</w:t>
-      </w:r>
-    </w:p>
-    <w:p>
-      <w:pPr>
-        <w:jc w:val="both"/>
-        <w:rPr>
-          <w:rFonts w:ascii="Times New Roman" w:hAnsi="Times New Roman" w:cs="Times New Roman"/>
-          <w:sz w:val="26"/>
-          <w:szCs w:val="26"/>
-        </w:rPr>
-      </w:pPr>
-      <w:r>
-        <w:rPr>
-          <w:rFonts w:ascii="Times New Roman" w:hAnsi="Times New Roman" w:cs="Times New Roman"/>
-          <w:sz w:val="26"/>
-          <w:szCs w:val="26"/>
-        </w:rPr>
-        <w:t>…</w:t>
-      </w:r>
-    </w:p>
-    <w:p>
-      <w:pPr>
-        <w:jc w:val="both"/>
-        <w:rPr>
-          <w:rFonts w:ascii="Times New Roman" w:hAnsi="Times New Roman" w:cs="Times New Roman"/>
-          <w:sz w:val="26"/>
-          <w:szCs w:val="26"/>
-          <w:u w:val="single"/>
-        </w:rPr>
-      </w:pPr>
-      <w:r>
-        <w:rPr>
-          <w:rFonts w:ascii="Times New Roman" w:hAnsi="Times New Roman" w:cs="Times New Roman"/>
-          <w:sz w:val="26"/>
-          <w:szCs w:val="26"/>
-        </w:rPr>
-        <w:br/>
-      </w:r>
-      <w:r>
-        <w:rPr>
-          <w:rFonts w:ascii="Times New Roman" w:hAnsi="Times New Roman" w:cs="Times New Roman"/>
-          <w:sz w:val="26"/>
-          <w:szCs w:val="26"/>
-          <w:u w:val="single"/>
-        </w:rPr>
-        <w:t>The Research Problem</w:t>
-      </w:r>
-      <w:r>
-        <w:rPr>
-          <w:rFonts w:ascii="Times New Roman" w:hAnsi="Times New Roman" w:cs="Times New Roman"/>
-          <w:sz w:val="26"/>
-          <w:szCs w:val="26"/>
-        </w:rPr>
-        <w:t>:</w:t>
-      </w:r>
-    </w:p>
-    <w:p>
-      <w:pPr>
-        <w:jc w:val="both"/>
-        <w:rPr>
-          <w:rFonts w:ascii="Times New Roman" w:hAnsi="Times New Roman" w:cs="Times New Roman"/>
-          <w:sz w:val="26"/>
-          <w:szCs w:val="26"/>
-        </w:rPr>
-      </w:pPr>
-      <w:r>
-        <w:rPr>
-          <w:rFonts w:ascii="Times New Roman" w:hAnsi="Times New Roman" w:cs="Times New Roman"/>
-          <w:sz w:val="26"/>
-          <w:szCs w:val="26"/>
-        </w:rPr>
-        <w:t>How to Design and Develop complex Software in order to tackle the previous problems?</w:t>
-      </w:r>
-    </w:p>
-    <w:p>
-      <w:pPr>
-        <w:pStyle w:val="Titre3"/>
-        <w:numPr>
-          <w:ilvl w:val="0"/>
-          <w:numId w:val="4"/>
-        </w:numPr>
-        <w:jc w:val="both"/>
-        <w:rPr>
-          <w:rFonts w:ascii="Times New Roman" w:hAnsi="Times New Roman" w:cs="Times New Roman"/>
-          <w:sz w:val="26"/>
-          <w:szCs w:val="26"/>
-        </w:rPr>
-      </w:pPr>
-      <w:bookmarkStart w:id="6" w:name="_Toc14870542"/>
-      <w:r>
-        <w:rPr>
-          <w:rFonts w:ascii="Times New Roman" w:hAnsi="Times New Roman" w:cs="Times New Roman"/>
-          <w:sz w:val="26"/>
-          <w:szCs w:val="26"/>
-        </w:rPr>
-        <w:t>What is Design, develop, complex software?</w:t>
-      </w:r>
-      <w:bookmarkEnd w:id="6"/>
-    </w:p>
-    <w:p>
-      <w:pPr>
-        <w:jc w:val="both"/>
-        <w:rPr>
-          <w:rFonts w:ascii="Times New Roman" w:hAnsi="Times New Roman" w:cs="Times New Roman"/>
-          <w:sz w:val="26"/>
-          <w:szCs w:val="26"/>
-        </w:rPr>
-      </w:pPr>
-      <w:r>
-        <w:rPr>
-          <w:rFonts w:ascii="Times New Roman" w:hAnsi="Times New Roman" w:cs="Times New Roman"/>
-          <w:sz w:val="26"/>
-          <w:szCs w:val="26"/>
-        </w:rPr>
-        <w:t>…</w:t>
-      </w:r>
-    </w:p>
-    <w:p>
-      <w:pPr>
-        <w:jc w:val="both"/>
-        <w:rPr>
-          <w:rFonts w:ascii="Times New Roman" w:hAnsi="Times New Roman" w:cs="Times New Roman"/>
-          <w:sz w:val="26"/>
-          <w:szCs w:val="26"/>
-        </w:rPr>
-      </w:pPr>
-      <w:r>
-        <w:rPr>
-          <w:rFonts w:ascii="Times New Roman" w:hAnsi="Times New Roman" w:cs="Times New Roman"/>
-          <w:sz w:val="26"/>
-          <w:szCs w:val="26"/>
-        </w:rPr>
-        <w:t>Defining each keyword in order to get rid of ambiguity</w:t>
-      </w:r>
-    </w:p>
-    <w:p>
-      <w:pPr>
-        <w:jc w:val="both"/>
-        <w:rPr>
-          <w:rFonts w:ascii="Times New Roman" w:hAnsi="Times New Roman" w:cs="Times New Roman"/>
-          <w:sz w:val="26"/>
-          <w:szCs w:val="26"/>
-        </w:rPr>
-      </w:pPr>
-      <w:r>
-        <w:rPr>
-          <w:rFonts w:ascii="Times New Roman" w:hAnsi="Times New Roman" w:cs="Times New Roman"/>
-          <w:sz w:val="26"/>
-          <w:szCs w:val="26"/>
-        </w:rPr>
-        <w:t>…</w:t>
-      </w:r>
-    </w:p>
-    <w:p>
-      <w:pPr>
-        <w:pStyle w:val="Titre3"/>
-        <w:numPr>
-          <w:ilvl w:val="0"/>
-          <w:numId w:val="4"/>
-        </w:numPr>
-        <w:jc w:val="both"/>
-        <w:rPr>
-          <w:rFonts w:ascii="Times New Roman" w:hAnsi="Times New Roman" w:cs="Times New Roman"/>
-          <w:sz w:val="26"/>
-          <w:szCs w:val="26"/>
-        </w:rPr>
-      </w:pPr>
-      <w:bookmarkStart w:id="7" w:name="_Toc14870543"/>
-      <w:r>
-        <w:rPr>
-          <w:rFonts w:ascii="Times New Roman" w:hAnsi="Times New Roman" w:cs="Times New Roman"/>
-          <w:sz w:val="26"/>
-          <w:szCs w:val="26"/>
-        </w:rPr>
+      </w:pPr>
+      <w:bookmarkStart w:id="4" w:name="_Toc14870543"/>
+      <w:r>
         <w:t>Fined grained view and sub categories of the problem</w:t>
       </w:r>
-      <w:bookmarkEnd w:id="7"/>
-      <w:r>
-        <w:rPr>
-          <w:rFonts w:ascii="Times New Roman" w:hAnsi="Times New Roman" w:cs="Times New Roman"/>
-          <w:sz w:val="26"/>
-          <w:szCs w:val="26"/>
-        </w:rPr>
+      <w:bookmarkEnd w:id="4"/>
+      <w:r>
         <w:t xml:space="preserve"> </w:t>
       </w:r>
     </w:p>
@@ -5336,7 +5211,7 @@
           <w:szCs w:val="26"/>
         </w:rPr>
       </w:pPr>
-      <w:bookmarkStart w:id="8" w:name="_Toc14870544"/>
+      <w:bookmarkStart w:id="5" w:name="_Toc14870544"/>
       <w:r>
         <w:rPr>
           <w:rFonts w:ascii="Times New Roman" w:hAnsi="Times New Roman" w:cs="Times New Roman"/>
@@ -5345,7 +5220,7 @@
         </w:rPr>
         <w:t>State of the art</w:t>
       </w:r>
-      <w:bookmarkEnd w:id="8"/>
+      <w:bookmarkEnd w:id="5"/>
     </w:p>
     <w:p>
       <w:pPr>
@@ -5377,14 +5252,14 @@
           <w:rFonts w:ascii="Times New Roman" w:hAnsi="Times New Roman" w:cs="Times New Roman"/>
         </w:rPr>
       </w:pPr>
-      <w:bookmarkStart w:id="9" w:name="_Toc14870545"/>
+      <w:bookmarkStart w:id="6" w:name="_Toc14870545"/>
       <w:r>
         <w:rPr>
           <w:rFonts w:ascii="Times New Roman" w:hAnsi="Times New Roman" w:cs="Times New Roman"/>
         </w:rPr>
         <w:t>Model Driven Architecture (MDA)</w:t>
       </w:r>
-      <w:bookmarkEnd w:id="9"/>
+      <w:bookmarkEnd w:id="6"/>
     </w:p>
     <w:p>
       <w:pPr>
@@ -5400,7 +5275,7 @@
           <w:szCs w:val="26"/>
         </w:rPr>
       </w:pPr>
-      <w:bookmarkStart w:id="10" w:name="_Toc14870546"/>
+      <w:bookmarkStart w:id="7" w:name="_Toc14870546"/>
       <w:r>
         <w:rPr>
           <w:rFonts w:ascii="Times New Roman" w:hAnsi="Times New Roman" w:cs="Times New Roman"/>
@@ -5409,7 +5284,7 @@
         </w:rPr>
         <w:t>History</w:t>
       </w:r>
-      <w:bookmarkEnd w:id="10"/>
+      <w:bookmarkEnd w:id="7"/>
     </w:p>
     <w:p>
       <w:pPr>
@@ -5453,7 +5328,17 @@
           <w:sz w:val="26"/>
           <w:szCs w:val="26"/>
         </w:rPr>
-        <w:t>was existing</w:t>
+        <w:t>was exis</w:t>
+      </w:r>
+      <w:bookmarkStart w:id="8" w:name="_GoBack"/>
+      <w:bookmarkEnd w:id="8"/>
+      <w:r>
+        <w:rPr>
+          <w:rFonts w:ascii="Times New Roman" w:hAnsi="Times New Roman" w:cs="Times New Roman"/>
+          <w:sz w:val="26"/>
+          <w:szCs w:val="26"/>
+        </w:rPr>
+        <w:t>ting</w:t>
       </w:r>
       <w:proofErr w:type="gramEnd"/>
       <w:r>
@@ -5497,7 +5382,82 @@
           <w:szCs w:val="26"/>
         </w:rPr>
       </w:pPr>
-      <w:bookmarkStart w:id="11" w:name="_Toc14870547"/>
+      <w:bookmarkStart w:id="9" w:name="_Toc14870547"/>
+      <w:r>
+        <w:rPr>
+          <w:rFonts w:ascii="Times New Roman" w:hAnsi="Times New Roman" w:cs="Times New Roman"/>
+          <w:sz w:val="26"/>
+          <w:szCs w:val="26"/>
+        </w:rPr>
+        <w:t>What is MDA?</w:t>
+      </w:r>
+      <w:bookmarkEnd w:id="9"/>
+    </w:p>
+    <w:p>
+      <w:pPr>
+        <w:pStyle w:val="Titre4"/>
+        <w:jc w:val="both"/>
+        <w:rPr>
+          <w:rFonts w:ascii="Times New Roman" w:hAnsi="Times New Roman" w:cs="Times New Roman"/>
+          <w:sz w:val="26"/>
+          <w:szCs w:val="26"/>
+        </w:rPr>
+      </w:pPr>
+      <w:r>
+        <w:rPr>
+          <w:rFonts w:ascii="Times New Roman" w:hAnsi="Times New Roman" w:cs="Times New Roman"/>
+          <w:sz w:val="26"/>
+          <w:szCs w:val="26"/>
+        </w:rPr>
+        <w:t>Definition</w:t>
+      </w:r>
+    </w:p>
+    <w:p>
+      <w:pPr>
+        <w:jc w:val="both"/>
+        <w:rPr>
+          <w:rFonts w:ascii="Times New Roman" w:hAnsi="Times New Roman" w:cs="Times New Roman"/>
+          <w:sz w:val="26"/>
+          <w:szCs w:val="26"/>
+        </w:rPr>
+      </w:pPr>
+      <w:r>
+        <w:rPr>
+          <w:rFonts w:ascii="Times New Roman" w:hAnsi="Times New Roman" w:cs="Times New Roman"/>
+          <w:sz w:val="26"/>
+          <w:szCs w:val="26"/>
+        </w:rPr>
+        <w:t>…</w:t>
+      </w:r>
+    </w:p>
+    <w:p>
+      <w:pPr>
+        <w:jc w:val="both"/>
+        <w:rPr>
+          <w:rFonts w:ascii="Times New Roman" w:hAnsi="Times New Roman" w:cs="Times New Roman"/>
+          <w:sz w:val="26"/>
+          <w:szCs w:val="26"/>
+        </w:rPr>
+      </w:pPr>
+      <w:r>
+        <w:rPr>
+          <w:rFonts w:ascii="Times New Roman" w:hAnsi="Times New Roman" w:cs="Times New Roman"/>
+          <w:sz w:val="26"/>
+          <w:szCs w:val="26"/>
+        </w:rPr>
+        <w:t>The diverse definitions according to the state of art</w:t>
+      </w:r>
+    </w:p>
+    <w:p>
+      <w:pPr>
+        <w:pStyle w:val="Titre4"/>
+        <w:jc w:val="both"/>
+        <w:rPr>
+          <w:rFonts w:ascii="Times New Roman" w:hAnsi="Times New Roman" w:cs="Times New Roman"/>
+          <w:sz w:val="26"/>
+          <w:szCs w:val="26"/>
+        </w:rPr>
+      </w:pPr>
       <w:r>
         <w:rPr>
           <w:rFonts w:ascii="Times New Roman" w:hAnsi="Times New Roman" w:cs="Times New Roman"/>
@@ -5505,81 +5465,6 @@
           <w:szCs w:val="26"/>
         </w:rPr>
         <w:lastRenderedPageBreak/>
-        <w:t>What is MDA?</w:t>
-      </w:r>
-      <w:bookmarkEnd w:id="11"/>
-    </w:p>
-    <w:p>
-      <w:pPr>
-        <w:pStyle w:val="Titre4"/>
-        <w:jc w:val="both"/>
-        <w:rPr>
-          <w:rFonts w:ascii="Times New Roman" w:hAnsi="Times New Roman" w:cs="Times New Roman"/>
-          <w:sz w:val="26"/>
-          <w:szCs w:val="26"/>
-        </w:rPr>
-      </w:pPr>
-      <w:r>
-        <w:rPr>
-          <w:rFonts w:ascii="Times New Roman" w:hAnsi="Times New Roman" w:cs="Times New Roman"/>
-          <w:sz w:val="26"/>
-          <w:szCs w:val="26"/>
-        </w:rPr>
-        <w:t>Definition</w:t>
-      </w:r>
-    </w:p>
-    <w:p>
-      <w:pPr>
-        <w:jc w:val="both"/>
-        <w:rPr>
-          <w:rFonts w:ascii="Times New Roman" w:hAnsi="Times New Roman" w:cs="Times New Roman"/>
-          <w:sz w:val="26"/>
-          <w:szCs w:val="26"/>
-        </w:rPr>
-      </w:pPr>
-      <w:r>
-        <w:rPr>
-          <w:rFonts w:ascii="Times New Roman" w:hAnsi="Times New Roman" w:cs="Times New Roman"/>
-          <w:sz w:val="26"/>
-          <w:szCs w:val="26"/>
-        </w:rPr>
-        <w:t>…</w:t>
-      </w:r>
-    </w:p>
-    <w:p>
-      <w:pPr>
-        <w:jc w:val="both"/>
-        <w:rPr>
-          <w:rFonts w:ascii="Times New Roman" w:hAnsi="Times New Roman" w:cs="Times New Roman"/>
-          <w:sz w:val="26"/>
-          <w:szCs w:val="26"/>
-        </w:rPr>
-      </w:pPr>
-      <w:r>
-        <w:rPr>
-          <w:rFonts w:ascii="Times New Roman" w:hAnsi="Times New Roman" w:cs="Times New Roman"/>
-          <w:sz w:val="26"/>
-          <w:szCs w:val="26"/>
-        </w:rPr>
-        <w:t>The diverse definitions according to the state of art</w:t>
-      </w:r>
-    </w:p>
-    <w:p>
-      <w:pPr>
-        <w:pStyle w:val="Titre4"/>
-        <w:jc w:val="both"/>
-        <w:rPr>
-          <w:rFonts w:ascii="Times New Roman" w:hAnsi="Times New Roman" w:cs="Times New Roman"/>
-          <w:sz w:val="26"/>
-          <w:szCs w:val="26"/>
-        </w:rPr>
-      </w:pPr>
-      <w:r>
-        <w:rPr>
-          <w:rFonts w:ascii="Times New Roman" w:hAnsi="Times New Roman" w:cs="Times New Roman"/>
-          <w:sz w:val="26"/>
-          <w:szCs w:val="26"/>
-        </w:rPr>
         <w:t>Methodology</w:t>
       </w:r>
     </w:p>
@@ -5633,7 +5518,7 @@
           <w:szCs w:val="26"/>
         </w:rPr>
       </w:pPr>
-      <w:bookmarkStart w:id="12" w:name="_Toc14870548"/>
+      <w:bookmarkStart w:id="10" w:name="_Toc14870548"/>
       <w:r>
         <w:rPr>
           <w:rFonts w:ascii="Times New Roman" w:hAnsi="Times New Roman" w:cs="Times New Roman"/>
@@ -5642,7 +5527,7 @@
         </w:rPr>
         <w:t>Example of application</w:t>
       </w:r>
-      <w:bookmarkEnd w:id="12"/>
+      <w:bookmarkEnd w:id="10"/>
     </w:p>
     <w:p>
       <w:pPr>
@@ -5712,7 +5597,7 @@
           <w:szCs w:val="26"/>
         </w:rPr>
       </w:pPr>
-      <w:bookmarkStart w:id="13" w:name="_Toc14870549"/>
+      <w:bookmarkStart w:id="11" w:name="_Toc14870549"/>
       <w:r>
         <w:rPr>
           <w:rFonts w:ascii="Times New Roman" w:hAnsi="Times New Roman" w:cs="Times New Roman"/>
@@ -5721,7 +5606,7 @@
         </w:rPr>
         <w:t>Drawbacks of MDA</w:t>
       </w:r>
-      <w:bookmarkEnd w:id="13"/>
+      <w:bookmarkEnd w:id="11"/>
     </w:p>
     <w:p>
       <w:pPr>
@@ -5771,14 +5656,14 @@
           <w:rFonts w:ascii="Times New Roman" w:hAnsi="Times New Roman" w:cs="Times New Roman"/>
         </w:rPr>
       </w:pPr>
-      <w:bookmarkStart w:id="14" w:name="_Toc14870550"/>
+      <w:bookmarkStart w:id="12" w:name="_Toc14870550"/>
       <w:r>
         <w:rPr>
           <w:rFonts w:ascii="Times New Roman" w:hAnsi="Times New Roman" w:cs="Times New Roman"/>
         </w:rPr>
         <w:t>Behavior Driven Design (BDD)</w:t>
       </w:r>
-      <w:bookmarkEnd w:id="14"/>
+      <w:bookmarkEnd w:id="12"/>
     </w:p>
     <w:p>
       <w:pPr>
@@ -5794,7 +5679,7 @@
           <w:szCs w:val="26"/>
         </w:rPr>
       </w:pPr>
-      <w:bookmarkStart w:id="15" w:name="_Toc14870551"/>
+      <w:bookmarkStart w:id="13" w:name="_Toc14870551"/>
       <w:r>
         <w:rPr>
           <w:rFonts w:ascii="Times New Roman" w:hAnsi="Times New Roman" w:cs="Times New Roman"/>
@@ -5803,7 +5688,7 @@
         </w:rPr>
         <w:t>History</w:t>
       </w:r>
-      <w:bookmarkEnd w:id="15"/>
+      <w:bookmarkEnd w:id="13"/>
     </w:p>
     <w:p>
       <w:pPr>
@@ -5855,7 +5740,7 @@
           <w:szCs w:val="26"/>
         </w:rPr>
       </w:pPr>
-      <w:bookmarkStart w:id="16" w:name="_Toc14870552"/>
+      <w:bookmarkStart w:id="14" w:name="_Toc14870552"/>
       <w:r>
         <w:rPr>
           <w:rFonts w:ascii="Times New Roman" w:hAnsi="Times New Roman" w:cs="Times New Roman"/>
@@ -5864,7 +5749,7 @@
         </w:rPr>
         <w:t>What is BDD?</w:t>
       </w:r>
-      <w:bookmarkEnd w:id="16"/>
+      <w:bookmarkEnd w:id="14"/>
     </w:p>
     <w:p>
       <w:pPr>
@@ -5954,7 +5839,7 @@
           <w:szCs w:val="26"/>
         </w:rPr>
       </w:pPr>
-      <w:bookmarkStart w:id="17" w:name="_Toc14870553"/>
+      <w:bookmarkStart w:id="15" w:name="_Toc14870553"/>
       <w:r>
         <w:rPr>
           <w:rFonts w:ascii="Times New Roman" w:hAnsi="Times New Roman" w:cs="Times New Roman"/>
@@ -5963,7 +5848,7 @@
         </w:rPr>
         <w:t>Example of application</w:t>
       </w:r>
-      <w:bookmarkEnd w:id="17"/>
+      <w:bookmarkEnd w:id="15"/>
     </w:p>
     <w:p>
       <w:pPr>
@@ -5997,7 +5882,7 @@
           <w:szCs w:val="26"/>
         </w:rPr>
       </w:pPr>
-      <w:bookmarkStart w:id="18" w:name="_Toc14870554"/>
+      <w:bookmarkStart w:id="16" w:name="_Toc14870554"/>
       <w:r>
         <w:rPr>
           <w:rFonts w:ascii="Times New Roman" w:hAnsi="Times New Roman" w:cs="Times New Roman"/>
@@ -6006,7 +5891,7 @@
         </w:rPr>
         <w:t>Drawbacks of BDD</w:t>
       </w:r>
-      <w:bookmarkEnd w:id="18"/>
+      <w:bookmarkEnd w:id="16"/>
     </w:p>
     <w:p>
       <w:pPr>
@@ -6030,7 +5915,7 @@
           <w:rFonts w:ascii="Times New Roman" w:hAnsi="Times New Roman" w:cs="Times New Roman"/>
         </w:rPr>
       </w:pPr>
-      <w:bookmarkStart w:id="19" w:name="_Toc14870555"/>
+      <w:bookmarkStart w:id="17" w:name="_Toc14870555"/>
       <w:r>
         <w:rPr>
           <w:rFonts w:ascii="Times New Roman" w:hAnsi="Times New Roman" w:cs="Times New Roman"/>
@@ -6038,7 +5923,7 @@
         <w:lastRenderedPageBreak/>
         <w:t>Domain Driven Design (DDD)</w:t>
       </w:r>
-      <w:bookmarkEnd w:id="19"/>
+      <w:bookmarkEnd w:id="17"/>
     </w:p>
     <w:p>
       <w:pPr>
@@ -6054,7 +5939,7 @@
           <w:szCs w:val="26"/>
         </w:rPr>
       </w:pPr>
-      <w:bookmarkStart w:id="20" w:name="_Toc14870556"/>
+      <w:bookmarkStart w:id="18" w:name="_Toc14870556"/>
       <w:r>
         <w:rPr>
           <w:rFonts w:ascii="Times New Roman" w:hAnsi="Times New Roman" w:cs="Times New Roman"/>
@@ -6063,7 +5948,7 @@
         </w:rPr>
         <w:t>History</w:t>
       </w:r>
-      <w:bookmarkEnd w:id="20"/>
+      <w:bookmarkEnd w:id="18"/>
     </w:p>
     <w:p>
       <w:pPr>
@@ -6079,7 +5964,7 @@
           <w:szCs w:val="26"/>
         </w:rPr>
       </w:pPr>
-      <w:bookmarkStart w:id="21" w:name="_Toc14870557"/>
+      <w:bookmarkStart w:id="19" w:name="_Toc14870557"/>
       <w:r>
         <w:rPr>
           <w:rFonts w:ascii="Times New Roman" w:hAnsi="Times New Roman" w:cs="Times New Roman"/>
@@ -6088,7 +5973,7 @@
         </w:rPr>
         <w:t>What is DDD?</w:t>
       </w:r>
-      <w:bookmarkEnd w:id="21"/>
+      <w:bookmarkEnd w:id="19"/>
     </w:p>
     <w:p>
       <w:pPr>
@@ -6142,7 +6027,7 @@
           <w:szCs w:val="26"/>
         </w:rPr>
       </w:pPr>
-      <w:bookmarkStart w:id="22" w:name="_Toc14870558"/>
+      <w:bookmarkStart w:id="20" w:name="_Toc14870558"/>
       <w:r>
         <w:rPr>
           <w:rFonts w:ascii="Times New Roman" w:hAnsi="Times New Roman" w:cs="Times New Roman"/>
@@ -6151,7 +6036,7 @@
         </w:rPr>
         <w:t>Example of application</w:t>
       </w:r>
-      <w:bookmarkEnd w:id="22"/>
+      <w:bookmarkEnd w:id="20"/>
     </w:p>
     <w:p>
       <w:pPr>
@@ -6167,7 +6052,7 @@
           <w:szCs w:val="26"/>
         </w:rPr>
       </w:pPr>
-      <w:bookmarkStart w:id="23" w:name="_Toc14870559"/>
+      <w:bookmarkStart w:id="21" w:name="_Toc14870559"/>
       <w:r>
         <w:rPr>
           <w:rFonts w:ascii="Times New Roman" w:hAnsi="Times New Roman" w:cs="Times New Roman"/>
@@ -6176,7 +6061,7 @@
         </w:rPr>
         <w:t>Drawbacks of DDD</w:t>
       </w:r>
-      <w:bookmarkEnd w:id="23"/>
+      <w:bookmarkEnd w:id="21"/>
     </w:p>
     <w:p>
       <w:pPr>
@@ -6207,7 +6092,7 @@
           <w:szCs w:val="26"/>
         </w:rPr>
       </w:pPr>
-      <w:bookmarkStart w:id="24" w:name="_Toc14870560"/>
+      <w:bookmarkStart w:id="22" w:name="_Toc14870560"/>
       <w:r>
         <w:rPr>
           <w:rFonts w:ascii="Times New Roman" w:hAnsi="Times New Roman" w:cs="Times New Roman"/>
@@ -6216,7 +6101,7 @@
         </w:rPr>
         <w:t>Research Methodology</w:t>
       </w:r>
-      <w:bookmarkEnd w:id="24"/>
+      <w:bookmarkEnd w:id="22"/>
     </w:p>
     <w:p>
       <w:pPr>
@@ -6230,14 +6115,14 @@
           <w:rFonts w:ascii="Times New Roman" w:hAnsi="Times New Roman" w:cs="Times New Roman"/>
         </w:rPr>
       </w:pPr>
-      <w:bookmarkStart w:id="25" w:name="_Toc14870561"/>
+      <w:bookmarkStart w:id="23" w:name="_Toc14870561"/>
       <w:r>
         <w:rPr>
           <w:rFonts w:ascii="Times New Roman" w:hAnsi="Times New Roman" w:cs="Times New Roman"/>
         </w:rPr>
         <w:t>Qualitative analysis</w:t>
       </w:r>
-      <w:bookmarkEnd w:id="25"/>
+      <w:bookmarkEnd w:id="23"/>
     </w:p>
     <w:p>
       <w:pPr>
@@ -6253,7 +6138,7 @@
           <w:szCs w:val="26"/>
         </w:rPr>
       </w:pPr>
-      <w:bookmarkStart w:id="26" w:name="_Toc14870562"/>
+      <w:bookmarkStart w:id="24" w:name="_Toc14870562"/>
       <w:r>
         <w:rPr>
           <w:rFonts w:ascii="Times New Roman" w:hAnsi="Times New Roman" w:cs="Times New Roman"/>
@@ -6270,7 +6155,7 @@
         </w:rPr>
         <w:t>?</w:t>
       </w:r>
-      <w:bookmarkEnd w:id="26"/>
+      <w:bookmarkEnd w:id="24"/>
     </w:p>
     <w:p>
       <w:pPr>
@@ -6330,7 +6215,7 @@
           <w:szCs w:val="26"/>
         </w:rPr>
       </w:pPr>
-      <w:bookmarkStart w:id="27" w:name="_Toc14870563"/>
+      <w:bookmarkStart w:id="25" w:name="_Toc14870563"/>
       <w:r>
         <w:rPr>
           <w:rFonts w:ascii="Times New Roman" w:hAnsi="Times New Roman" w:cs="Times New Roman"/>
@@ -6339,7 +6224,7 @@
         </w:rPr>
         <w:t>Semi-structured Interviews and answers analysis</w:t>
       </w:r>
-      <w:bookmarkEnd w:id="27"/>
+      <w:bookmarkEnd w:id="25"/>
     </w:p>
     <w:p>
       <w:pPr>
@@ -6453,14 +6338,14 @@
           <w:rFonts w:ascii="Times New Roman" w:hAnsi="Times New Roman" w:cs="Times New Roman"/>
         </w:rPr>
       </w:pPr>
-      <w:bookmarkStart w:id="28" w:name="_Toc14870564"/>
+      <w:bookmarkStart w:id="26" w:name="_Toc14870564"/>
       <w:r>
         <w:rPr>
           <w:rFonts w:ascii="Times New Roman" w:hAnsi="Times New Roman" w:cs="Times New Roman"/>
         </w:rPr>
         <w:t>Quantitative analysis</w:t>
       </w:r>
-      <w:bookmarkEnd w:id="28"/>
+      <w:bookmarkEnd w:id="26"/>
     </w:p>
     <w:p>
       <w:pPr>
@@ -6476,7 +6361,7 @@
           <w:szCs w:val="26"/>
         </w:rPr>
       </w:pPr>
-      <w:bookmarkStart w:id="29" w:name="_Toc14870565"/>
+      <w:bookmarkStart w:id="27" w:name="_Toc14870565"/>
       <w:r>
         <w:rPr>
           <w:rFonts w:ascii="Times New Roman" w:hAnsi="Times New Roman" w:cs="Times New Roman"/>
@@ -6485,7 +6370,7 @@
         </w:rPr>
         <w:t>What is a quantitative analysis?</w:t>
       </w:r>
-      <w:bookmarkEnd w:id="29"/>
+      <w:bookmarkEnd w:id="27"/>
     </w:p>
     <w:p>
       <w:pPr>
@@ -6537,7 +6422,7 @@
           <w:szCs w:val="26"/>
         </w:rPr>
       </w:pPr>
-      <w:bookmarkStart w:id="30" w:name="_Toc14870566"/>
+      <w:bookmarkStart w:id="28" w:name="_Toc14870566"/>
       <w:r>
         <w:rPr>
           <w:rFonts w:ascii="Times New Roman" w:hAnsi="Times New Roman" w:cs="Times New Roman"/>
@@ -6546,7 +6431,7 @@
         </w:rPr>
         <w:t>Questionnaire and answers analysis</w:t>
       </w:r>
-      <w:bookmarkEnd w:id="30"/>
+      <w:bookmarkEnd w:id="28"/>
     </w:p>
     <w:p>
       <w:pPr>
@@ -6642,7 +6527,7 @@
           <w:rFonts w:ascii="Times New Roman" w:hAnsi="Times New Roman" w:cs="Times New Roman"/>
         </w:rPr>
       </w:pPr>
-      <w:bookmarkStart w:id="31" w:name="_Toc14870567"/>
+      <w:bookmarkStart w:id="29" w:name="_Toc14870567"/>
       <w:r>
         <w:rPr>
           <w:rFonts w:ascii="Times New Roman" w:hAnsi="Times New Roman" w:cs="Times New Roman"/>
@@ -6650,7 +6535,7 @@
         <w:lastRenderedPageBreak/>
         <w:t>Results and comments</w:t>
       </w:r>
-      <w:bookmarkEnd w:id="31"/>
+      <w:bookmarkEnd w:id="29"/>
     </w:p>
     <w:p>
       <w:pPr>
@@ -6684,7 +6569,7 @@
           <w:szCs w:val="26"/>
         </w:rPr>
       </w:pPr>
-      <w:bookmarkStart w:id="32" w:name="_Toc14870568"/>
+      <w:bookmarkStart w:id="30" w:name="_Toc14870568"/>
       <w:r>
         <w:rPr>
           <w:rFonts w:ascii="Times New Roman" w:hAnsi="Times New Roman" w:cs="Times New Roman"/>
@@ -6693,7 +6578,7 @@
         </w:rPr>
         <w:t>The guidelines</w:t>
       </w:r>
-      <w:bookmarkEnd w:id="32"/>
+      <w:bookmarkEnd w:id="30"/>
     </w:p>
     <w:p>
       <w:pPr>
@@ -6727,7 +6612,7 @@
           <w:szCs w:val="26"/>
         </w:rPr>
       </w:pPr>
-      <w:bookmarkStart w:id="33" w:name="_Toc14870569"/>
+      <w:bookmarkStart w:id="31" w:name="_Toc14870569"/>
       <w:r>
         <w:rPr>
           <w:rFonts w:ascii="Times New Roman" w:hAnsi="Times New Roman" w:cs="Times New Roman"/>
@@ -6736,7 +6621,7 @@
         </w:rPr>
         <w:t>Assessment and validation of results: case of AXA Bank DSI</w:t>
       </w:r>
-      <w:bookmarkEnd w:id="33"/>
+      <w:bookmarkEnd w:id="31"/>
     </w:p>
     <w:p>
       <w:pPr>
@@ -6798,7 +6683,7 @@
           <w:szCs w:val="26"/>
         </w:rPr>
       </w:pPr>
-      <w:bookmarkStart w:id="34" w:name="_Toc14870570"/>
+      <w:bookmarkStart w:id="32" w:name="_Toc14870570"/>
       <w:r>
         <w:rPr>
           <w:rFonts w:ascii="Times New Roman" w:hAnsi="Times New Roman" w:cs="Times New Roman"/>
@@ -6807,7 +6692,7 @@
         </w:rPr>
         <w:t>Conclusion and further work</w:t>
       </w:r>
-      <w:bookmarkEnd w:id="34"/>
+      <w:bookmarkEnd w:id="32"/>
       <w:r>
         <w:rPr>
           <w:rFonts w:ascii="Times New Roman" w:hAnsi="Times New Roman" w:cs="Times New Roman"/>
@@ -6840,7 +6725,7 @@
           <w:szCs w:val="26"/>
         </w:rPr>
       </w:pPr>
-      <w:bookmarkStart w:id="35" w:name="_Toc14870571"/>
+      <w:bookmarkStart w:id="33" w:name="_Toc14870571"/>
       <w:r>
         <w:rPr>
           <w:rFonts w:ascii="Times New Roman" w:hAnsi="Times New Roman" w:cs="Times New Roman"/>
@@ -6849,7 +6734,7 @@
         </w:rPr>
         <w:t>Table of acronyms</w:t>
       </w:r>
-      <w:bookmarkEnd w:id="35"/>
+      <w:bookmarkEnd w:id="33"/>
     </w:p>
     <w:p>
       <w:pPr>
@@ -6878,8 +6763,6 @@
         </w:rPr>
         <w:t>BDD: Behavior Driven Design</w:t>
       </w:r>
-      <w:bookmarkStart w:id="36" w:name="_GoBack"/>
-      <w:bookmarkEnd w:id="36"/>
     </w:p>
     <w:p>
       <w:pPr>
@@ -7009,7 +6892,7 @@
           <w:szCs w:val="26"/>
         </w:rPr>
       </w:pPr>
-      <w:bookmarkStart w:id="37" w:name="_Toc14870572"/>
+      <w:bookmarkStart w:id="34" w:name="_Toc14870572"/>
       <w:r>
         <w:rPr>
           <w:rFonts w:ascii="Times New Roman" w:hAnsi="Times New Roman" w:cs="Times New Roman"/>
@@ -7018,7 +6901,7 @@
         </w:rPr>
         <w:t>Bibliography:</w:t>
       </w:r>
-      <w:bookmarkEnd w:id="37"/>
+      <w:bookmarkEnd w:id="34"/>
     </w:p>
     <w:p>
       <w:pPr>
@@ -7040,7 +6923,7 @@
           <w:szCs w:val="26"/>
         </w:rPr>
       </w:pPr>
-      <w:bookmarkStart w:id="38" w:name="_Toc14870573"/>
+      <w:bookmarkStart w:id="35" w:name="_Toc14870573"/>
       <w:r>
         <w:rPr>
           <w:rFonts w:ascii="Times New Roman" w:hAnsi="Times New Roman" w:cs="Times New Roman"/>
@@ -7050,7 +6933,7 @@
         <w:lastRenderedPageBreak/>
         <w:t>Appendices</w:t>
       </w:r>
-      <w:bookmarkEnd w:id="38"/>
+      <w:bookmarkEnd w:id="35"/>
     </w:p>
     <w:p>
       <w:pPr>
@@ -7064,14 +6947,14 @@
           <w:rFonts w:ascii="Times New Roman" w:hAnsi="Times New Roman" w:cs="Times New Roman"/>
         </w:rPr>
       </w:pPr>
-      <w:bookmarkStart w:id="39" w:name="_Toc14870574"/>
+      <w:bookmarkStart w:id="36" w:name="_Toc14870574"/>
       <w:r>
         <w:rPr>
           <w:rFonts w:ascii="Times New Roman" w:hAnsi="Times New Roman" w:cs="Times New Roman"/>
         </w:rPr>
         <w:t>Semi-structures Interview Guide</w:t>
       </w:r>
-      <w:bookmarkEnd w:id="39"/>
+      <w:bookmarkEnd w:id="36"/>
     </w:p>
     <w:p>
       <w:pPr>
@@ -7086,7 +6969,7 @@
           <w:lang w:val="fr-FR"/>
         </w:rPr>
       </w:pPr>
-      <w:bookmarkStart w:id="40" w:name="_Toc14870575"/>
+      <w:bookmarkStart w:id="37" w:name="_Toc14870575"/>
       <w:r>
         <w:rPr>
           <w:rFonts w:ascii="Times New Roman" w:hAnsi="Times New Roman" w:cs="Times New Roman"/>
@@ -7102,7 +6985,7 @@
         </w:rPr>
         <w:t>analysis</w:t>
       </w:r>
-      <w:bookmarkEnd w:id="40"/>
+      <w:bookmarkEnd w:id="37"/>
       <w:proofErr w:type="spellEnd"/>
     </w:p>
     <w:p>

</xml_diff>